<commit_message>
Version avant correction du professeur
</commit_message>
<xml_diff>
--- a/Ressources/Connexion_Parallelisme_Distribué_METHODE.docx
+++ b/Ressources/Connexion_Parallelisme_Distribué_METHODE.docx
@@ -3,323 +3,995 @@
 <w:document xmlns:wpc="http://schemas.microsoft.com/office/word/2010/wordprocessingCanvas" xmlns:cx="http://schemas.microsoft.com/office/drawing/2014/chartex" xmlns:mc="http://schemas.openxmlformats.org/markup-compatibility/2006" xmlns:o="urn:schemas-microsoft-com:office:office" xmlns:r="http://schemas.openxmlformats.org/officeDocument/2006/relationships" xmlns:m="http://schemas.openxmlformats.org/officeDocument/2006/math" xmlns:v="urn:schemas-microsoft-com:vml" xmlns:wp14="http://schemas.microsoft.com/office/word/2010/wordprocessingDrawing" xmlns:wp="http://schemas.openxmlformats.org/drawingml/2006/wordprocessingDrawing" xmlns:w10="urn:schemas-microsoft-com:office:word" xmlns:w="http://schemas.openxmlformats.org/wordprocessingml/2006/main" xmlns:w14="http://schemas.microsoft.com/office/word/2010/wordml" xmlns:w15="http://schemas.microsoft.com/office/word/2012/wordml" xmlns:w16se="http://schemas.microsoft.com/office/word/2015/wordml/symex" xmlns:wpg="http://schemas.microsoft.com/office/word/2010/wordprocessingGroup" xmlns:wpi="http://schemas.microsoft.com/office/word/2010/wordprocessingInk" xmlns:wne="http://schemas.microsoft.com/office/word/2006/wordml" xmlns:wps="http://schemas.microsoft.com/office/word/2010/wordprocessingShape" mc:Ignorable="w14 w15 w16se wp14">
   <w:body>
     <w:p>
-      <w:r>
-        <w:t xml:space="preserve">- Les deux machines doivent </w:t>
-      </w:r>
-      <w:proofErr w:type="spellStart"/>
-      <w:r>
-        <w:t>etre</w:t>
-      </w:r>
-      <w:proofErr w:type="spellEnd"/>
-      <w:r>
-        <w:t xml:space="preserve"> sur le meme </w:t>
-      </w:r>
-      <w:proofErr w:type="spellStart"/>
-      <w:r>
-        <w:t>reseau</w:t>
-      </w:r>
-      <w:proofErr w:type="spellEnd"/>
-      <w:r>
-        <w:t xml:space="preserve"> (WIFI)</w:t>
+      <w:pPr>
+        <w:pStyle w:val="Titre1"/>
+        <w:rPr>
+          <w:lang w:val="fr-FR"/>
+        </w:rPr>
+      </w:pPr>
+      <w:r>
+        <w:rPr>
+          <w:lang w:val="fr-FR"/>
+        </w:rPr>
+        <w:t>Méthodologie de connexion SSH e</w:t>
+      </w:r>
+      <w:bookmarkStart w:id="0" w:name="_GoBack"/>
+      <w:bookmarkEnd w:id="0"/>
+      <w:r>
+        <w:rPr>
+          <w:lang w:val="fr-FR"/>
+        </w:rPr>
+        <w:t>t exécution de scripts R à distance</w:t>
       </w:r>
     </w:p>
     <w:p>
-      <w:r>
-        <w:t xml:space="preserve">- </w:t>
-      </w:r>
-      <w:proofErr w:type="spellStart"/>
-      <w:r>
-        <w:t>Recuperer</w:t>
-      </w:r>
-      <w:proofErr w:type="spellEnd"/>
-      <w:r>
-        <w:t xml:space="preserve"> les adresses </w:t>
-      </w:r>
-      <w:proofErr w:type="spellStart"/>
-      <w:r>
-        <w:t>ip</w:t>
-      </w:r>
-      <w:proofErr w:type="spellEnd"/>
-      <w:r>
-        <w:t xml:space="preserve"> de chaque machine : </w:t>
-      </w:r>
-      <w:proofErr w:type="spellStart"/>
-      <w:r>
-        <w:t>windows</w:t>
-      </w:r>
-      <w:proofErr w:type="spellEnd"/>
-      <w:r>
-        <w:t xml:space="preserve"> R – cmd – entrée – </w:t>
-      </w:r>
-      <w:proofErr w:type="spellStart"/>
-      <w:r>
-        <w:t>ipconfig</w:t>
-      </w:r>
-      <w:proofErr w:type="spellEnd"/>
-      <w:r>
-        <w:t xml:space="preserve"> dans l’invite de commande - </w:t>
-      </w:r>
-      <w:r>
-        <w:t xml:space="preserve">Cherche la ligne </w:t>
-      </w:r>
-      <w:r>
-        <w:rPr>
-          <w:rStyle w:val="lev"/>
-        </w:rPr>
-        <w:t>"Adresse IPv4"</w:t>
-      </w:r>
-      <w:r>
-        <w:t xml:space="preserve"> dans la section de ta carte réseau (Wi-Fi ou Ethernet).</w:t>
+      <w:pPr>
+        <w:pStyle w:val="Titre2"/>
+        <w:rPr>
+          <w:lang w:val="fr-FR"/>
+        </w:rPr>
+      </w:pPr>
+      <w:r>
+        <w:rPr>
+          <w:lang w:val="fr-FR"/>
+        </w:rPr>
+        <w:t>1. Génération de la paire de clés SSH</w:t>
       </w:r>
     </w:p>
     <w:p>
-      <w:r>
-        <w:t xml:space="preserve">- Aller sur </w:t>
-      </w:r>
-      <w:proofErr w:type="spellStart"/>
-      <w:r>
-        <w:t>windows</w:t>
-      </w:r>
-      <w:proofErr w:type="spellEnd"/>
-      <w:r>
-        <w:t xml:space="preserve"> </w:t>
-      </w:r>
-      <w:proofErr w:type="spellStart"/>
-      <w:r>
-        <w:t>powershell</w:t>
-      </w:r>
-      <w:proofErr w:type="spellEnd"/>
-      <w:r>
-        <w:t xml:space="preserve"> et </w:t>
-      </w:r>
-      <w:proofErr w:type="spellStart"/>
-      <w:r>
-        <w:t>recuperer</w:t>
-      </w:r>
-      <w:proofErr w:type="spellEnd"/>
-      <w:r>
-        <w:t xml:space="preserve"> le</w:t>
-      </w:r>
-      <w:r>
-        <w:t xml:space="preserve"> nom des deux machines </w:t>
+      <w:pPr>
+        <w:rPr>
+          <w:lang w:val="fr-FR"/>
+        </w:rPr>
+      </w:pPr>
+      <w:r>
+        <w:rPr>
+          <w:lang w:val="fr-FR"/>
+        </w:rPr>
+        <w:t>1. Ouvrez un terminal sur la machine source (Machine 1).</w:t>
+      </w:r>
+      <w:r>
+        <w:rPr>
+          <w:lang w:val="fr-FR"/>
+        </w:rPr>
+        <w:br/>
+        <w:t>2. Lancez la commande de génération de clés sans mot de passe et avec l’emplacement par défaut :</w:t>
+      </w:r>
+      <w:r>
+        <w:rPr>
+          <w:lang w:val="fr-FR"/>
+        </w:rPr>
+        <w:br/>
+        <w:t xml:space="preserve">   </w:t>
+      </w:r>
+      <w:proofErr w:type="spellStart"/>
+      <w:r>
+        <w:rPr>
+          <w:lang w:val="fr-FR"/>
+        </w:rPr>
+        <w:t>ssh-keygen</w:t>
+      </w:r>
+      <w:proofErr w:type="spellEnd"/>
+      <w:r>
+        <w:rPr>
+          <w:lang w:val="fr-FR"/>
+        </w:rPr>
+        <w:t xml:space="preserve"> -t </w:t>
+      </w:r>
+      <w:proofErr w:type="spellStart"/>
+      <w:r>
+        <w:rPr>
+          <w:lang w:val="fr-FR"/>
+        </w:rPr>
+        <w:t>rsa</w:t>
+      </w:r>
+      <w:proofErr w:type="spellEnd"/>
+      <w:r>
+        <w:rPr>
+          <w:lang w:val="fr-FR"/>
+        </w:rPr>
+        <w:br/>
+        <w:t>3. Appuyez trois fois sur Entrée pour :</w:t>
+      </w:r>
+      <w:r>
+        <w:rPr>
+          <w:lang w:val="fr-FR"/>
+        </w:rPr>
+        <w:br/>
+        <w:t xml:space="preserve">   - Accepter le chemin par défaut (~/.</w:t>
+      </w:r>
+      <w:proofErr w:type="spellStart"/>
+      <w:r>
+        <w:rPr>
+          <w:lang w:val="fr-FR"/>
+        </w:rPr>
+        <w:t>ssh</w:t>
+      </w:r>
+      <w:proofErr w:type="spellEnd"/>
+      <w:r>
+        <w:rPr>
+          <w:lang w:val="fr-FR"/>
+        </w:rPr>
+        <w:t>/</w:t>
+      </w:r>
+      <w:proofErr w:type="spellStart"/>
+      <w:r>
+        <w:rPr>
+          <w:lang w:val="fr-FR"/>
+        </w:rPr>
+        <w:t>id_rsa</w:t>
+      </w:r>
+      <w:proofErr w:type="spellEnd"/>
+      <w:r>
+        <w:rPr>
+          <w:lang w:val="fr-FR"/>
+        </w:rPr>
+        <w:t>).</w:t>
+      </w:r>
+      <w:r>
+        <w:rPr>
+          <w:lang w:val="fr-FR"/>
+        </w:rPr>
+        <w:br/>
+        <w:t xml:space="preserve">   - Ne pas saisir de </w:t>
+      </w:r>
+      <w:proofErr w:type="spellStart"/>
+      <w:r>
+        <w:rPr>
+          <w:lang w:val="fr-FR"/>
+        </w:rPr>
+        <w:t>passphrase</w:t>
+      </w:r>
+      <w:proofErr w:type="spellEnd"/>
+      <w:r>
+        <w:rPr>
+          <w:lang w:val="fr-FR"/>
+        </w:rPr>
+        <w:t>.</w:t>
+      </w:r>
+      <w:r>
+        <w:rPr>
+          <w:lang w:val="fr-FR"/>
+        </w:rPr>
+        <w:br/>
+        <w:t xml:space="preserve">   - Confirmer l’absence de </w:t>
+      </w:r>
+      <w:proofErr w:type="spellStart"/>
+      <w:r>
+        <w:rPr>
+          <w:lang w:val="fr-FR"/>
+        </w:rPr>
+        <w:t>passphrase</w:t>
+      </w:r>
+      <w:proofErr w:type="spellEnd"/>
+      <w:r>
+        <w:rPr>
+          <w:lang w:val="fr-FR"/>
+        </w:rPr>
+        <w:t>.</w:t>
       </w:r>
     </w:p>
-    <w:p/>
     <w:p>
       <w:pPr>
-        <w:pBdr>
-          <w:bottom w:val="single" w:sz="6" w:space="1" w:color="auto"/>
-        </w:pBdr>
+        <w:pStyle w:val="Titre2"/>
+        <w:rPr>
+          <w:lang w:val="fr-FR"/>
+        </w:rPr>
+      </w:pPr>
+      <w:r>
+        <w:rPr>
+          <w:lang w:val="fr-FR"/>
+        </w:rPr>
+        <w:t>2. Démarrage de l’agent SSH et ajout de la clé</w:t>
+      </w:r>
+    </w:p>
+    <w:p>
+      <w:pPr>
+        <w:rPr>
+          <w:lang w:val="fr-FR"/>
+        </w:rPr>
+      </w:pPr>
+      <w:r>
+        <w:rPr>
+          <w:lang w:val="fr-FR"/>
+        </w:rPr>
+        <w:t>1. Démarrez un agent SSH en arrière-plan :</w:t>
+      </w:r>
+      <w:r>
+        <w:rPr>
+          <w:lang w:val="fr-FR"/>
+        </w:rPr>
+        <w:br/>
+        <w:t xml:space="preserve">   </w:t>
+      </w:r>
+      <w:proofErr w:type="spellStart"/>
+      <w:r>
+        <w:rPr>
+          <w:lang w:val="fr-FR"/>
+        </w:rPr>
+        <w:t>eval</w:t>
+      </w:r>
+      <w:proofErr w:type="spellEnd"/>
+      <w:r>
+        <w:rPr>
+          <w:lang w:val="fr-FR"/>
+        </w:rPr>
+        <w:t xml:space="preserve"> "$(</w:t>
+      </w:r>
+      <w:proofErr w:type="spellStart"/>
+      <w:r>
+        <w:rPr>
+          <w:lang w:val="fr-FR"/>
+        </w:rPr>
+        <w:t>ssh</w:t>
+      </w:r>
+      <w:proofErr w:type="spellEnd"/>
+      <w:r>
+        <w:rPr>
+          <w:lang w:val="fr-FR"/>
+        </w:rPr>
+        <w:t>-agent -s)"</w:t>
+      </w:r>
+      <w:r>
+        <w:rPr>
+          <w:lang w:val="fr-FR"/>
+        </w:rPr>
+        <w:br/>
+        <w:t>2. Ajoutez votre clé privée à l’agent :</w:t>
+      </w:r>
+      <w:r>
+        <w:rPr>
+          <w:lang w:val="fr-FR"/>
+        </w:rPr>
+        <w:br/>
+        <w:t xml:space="preserve">   </w:t>
+      </w:r>
+      <w:proofErr w:type="spellStart"/>
+      <w:r>
+        <w:rPr>
+          <w:lang w:val="fr-FR"/>
+        </w:rPr>
+        <w:t>ssh-add</w:t>
+      </w:r>
+      <w:proofErr w:type="spellEnd"/>
+      <w:r>
+        <w:rPr>
+          <w:lang w:val="fr-FR"/>
+        </w:rPr>
+        <w:t xml:space="preserve"> ~/.</w:t>
+      </w:r>
+      <w:proofErr w:type="spellStart"/>
+      <w:r>
+        <w:rPr>
+          <w:lang w:val="fr-FR"/>
+        </w:rPr>
+        <w:t>ssh</w:t>
+      </w:r>
+      <w:proofErr w:type="spellEnd"/>
+      <w:r>
+        <w:rPr>
+          <w:lang w:val="fr-FR"/>
+        </w:rPr>
+        <w:t>/</w:t>
+      </w:r>
+      <w:proofErr w:type="spellStart"/>
+      <w:r>
+        <w:rPr>
+          <w:lang w:val="fr-FR"/>
+        </w:rPr>
+        <w:t>id_rsa</w:t>
+      </w:r>
+      <w:proofErr w:type="spellEnd"/>
+      <w:r>
+        <w:rPr>
+          <w:lang w:val="fr-FR"/>
+        </w:rPr>
+        <w:br/>
+        <w:t>3. Vérifiez que la clé est chargée :</w:t>
+      </w:r>
+      <w:r>
+        <w:rPr>
+          <w:lang w:val="fr-FR"/>
+        </w:rPr>
+        <w:br/>
+        <w:t xml:space="preserve">   </w:t>
+      </w:r>
+      <w:proofErr w:type="spellStart"/>
+      <w:r>
+        <w:rPr>
+          <w:lang w:val="fr-FR"/>
+        </w:rPr>
+        <w:t>ssh-add</w:t>
+      </w:r>
+      <w:proofErr w:type="spellEnd"/>
+      <w:r>
+        <w:rPr>
+          <w:lang w:val="fr-FR"/>
+        </w:rPr>
+        <w:t xml:space="preserve"> -l</w:t>
+      </w:r>
+      <w:r>
+        <w:rPr>
+          <w:lang w:val="fr-FR"/>
+        </w:rPr>
+        <w:br/>
+        <w:t xml:space="preserve">   (Vous devriez voir l’empreinte de votre clé.)</w:t>
+      </w:r>
+    </w:p>
+    <w:p>
+      <w:pPr>
+        <w:pStyle w:val="Titre2"/>
+        <w:rPr>
+          <w:lang w:val="fr-FR"/>
+        </w:rPr>
+      </w:pPr>
+      <w:r>
+        <w:rPr>
+          <w:lang w:val="fr-FR"/>
+        </w:rPr>
+        <w:t>3. Copie de la clé publique sur la machine distante</w:t>
+      </w:r>
+    </w:p>
+    <w:p>
+      <w:pPr>
+        <w:rPr>
+          <w:lang w:val="fr-FR"/>
+        </w:rPr>
+      </w:pPr>
+      <w:r>
+        <w:rPr>
+          <w:lang w:val="fr-FR"/>
+        </w:rPr>
+        <w:t>1. Depuis Machine 1, copiez votre clé publique vers Machine 2 :</w:t>
+      </w:r>
+      <w:r>
+        <w:rPr>
+          <w:lang w:val="fr-FR"/>
+        </w:rPr>
+        <w:br/>
+        <w:t xml:space="preserve">   </w:t>
+      </w:r>
+      <w:proofErr w:type="spellStart"/>
+      <w:r>
+        <w:rPr>
+          <w:lang w:val="fr-FR"/>
+        </w:rPr>
+        <w:t>ssh</w:t>
+      </w:r>
+      <w:proofErr w:type="spellEnd"/>
+      <w:r>
+        <w:rPr>
+          <w:lang w:val="fr-FR"/>
+        </w:rPr>
+        <w:t>-copy-id utilisateur@machine2</w:t>
+      </w:r>
+      <w:r>
+        <w:rPr>
+          <w:lang w:val="fr-FR"/>
+        </w:rPr>
+        <w:br/>
+        <w:t>2. Saisissez le mot de passe de machine2 lorsque demandé.</w:t>
+      </w:r>
+      <w:r>
+        <w:rPr>
+          <w:lang w:val="fr-FR"/>
+        </w:rPr>
+        <w:br/>
+        <w:t>3. Répondez '</w:t>
+      </w:r>
+      <w:proofErr w:type="spellStart"/>
+      <w:r>
+        <w:rPr>
+          <w:lang w:val="fr-FR"/>
+        </w:rPr>
+        <w:t>yes</w:t>
+      </w:r>
+      <w:proofErr w:type="spellEnd"/>
+      <w:r>
+        <w:rPr>
+          <w:lang w:val="fr-FR"/>
+        </w:rPr>
+        <w:t>' si c’est la première connexion.</w:t>
+      </w:r>
+    </w:p>
+    <w:p>
+      <w:pPr>
+        <w:pStyle w:val="Titre2"/>
+        <w:rPr>
+          <w:lang w:val="fr-FR"/>
+        </w:rPr>
+      </w:pPr>
+      <w:r>
+        <w:rPr>
+          <w:lang w:val="fr-FR"/>
+        </w:rPr>
+        <w:t>4. Connexion sans mot de passe</w:t>
+      </w:r>
+    </w:p>
+    <w:p>
+      <w:pPr>
+        <w:rPr>
+          <w:lang w:val="fr-FR"/>
+        </w:rPr>
+      </w:pPr>
+      <w:r>
+        <w:rPr>
+          <w:lang w:val="fr-FR"/>
+        </w:rPr>
+        <w:t>Vous pouvez désormais vous connecter à Machine 2 sans mot de passe :</w:t>
+      </w:r>
+      <w:r>
+        <w:rPr>
+          <w:lang w:val="fr-FR"/>
+        </w:rPr>
+        <w:br/>
+      </w:r>
+      <w:proofErr w:type="spellStart"/>
+      <w:r>
+        <w:rPr>
+          <w:lang w:val="fr-FR"/>
+        </w:rPr>
+        <w:t>ssh</w:t>
+      </w:r>
+      <w:proofErr w:type="spellEnd"/>
+      <w:r>
+        <w:rPr>
+          <w:lang w:val="fr-FR"/>
+        </w:rPr>
+        <w:t xml:space="preserve"> utilisateur@machine2</w:t>
+      </w:r>
+    </w:p>
+    <w:p>
+      <w:pPr>
+        <w:pStyle w:val="Titre2"/>
+        <w:rPr>
+          <w:lang w:val="fr-FR"/>
+        </w:rPr>
+      </w:pPr>
+      <w:r>
+        <w:rPr>
+          <w:lang w:val="fr-FR"/>
+        </w:rPr>
+        <w:t>5. Exécution de scripts R</w:t>
+      </w:r>
+    </w:p>
+    <w:p>
+      <w:pPr>
+        <w:rPr>
+          <w:lang w:val="fr-FR"/>
+        </w:rPr>
+      </w:pPr>
+      <w:r>
+        <w:rPr>
+          <w:lang w:val="fr-FR"/>
+        </w:rPr>
+        <w:t xml:space="preserve">5.1 Mode non‑interactif avec </w:t>
+      </w:r>
+      <w:proofErr w:type="spellStart"/>
+      <w:r>
+        <w:rPr>
+          <w:lang w:val="fr-FR"/>
+        </w:rPr>
+        <w:t>Rscript</w:t>
+      </w:r>
+      <w:proofErr w:type="spellEnd"/>
+      <w:r>
+        <w:rPr>
+          <w:lang w:val="fr-FR"/>
+        </w:rPr>
+        <w:t xml:space="preserve"> :</w:t>
+      </w:r>
+      <w:r>
+        <w:rPr>
+          <w:lang w:val="fr-FR"/>
+        </w:rPr>
+        <w:br/>
+        <w:t xml:space="preserve">   </w:t>
+      </w:r>
+      <w:proofErr w:type="spellStart"/>
+      <w:r>
+        <w:rPr>
+          <w:lang w:val="fr-FR"/>
+        </w:rPr>
+        <w:t>Rscript</w:t>
+      </w:r>
+      <w:proofErr w:type="spellEnd"/>
+      <w:r>
+        <w:rPr>
+          <w:lang w:val="fr-FR"/>
+        </w:rPr>
+        <w:t xml:space="preserve"> </w:t>
+      </w:r>
+      <w:proofErr w:type="spellStart"/>
+      <w:r>
+        <w:rPr>
+          <w:lang w:val="fr-FR"/>
+        </w:rPr>
+        <w:t>mon_script.R</w:t>
+      </w:r>
+      <w:proofErr w:type="spellEnd"/>
+      <w:r>
+        <w:rPr>
+          <w:lang w:val="fr-FR"/>
+        </w:rPr>
+        <w:br/>
+      </w:r>
+      <w:r>
+        <w:rPr>
+          <w:lang w:val="fr-FR"/>
+        </w:rPr>
+        <w:br/>
+        <w:t>5.2 Mode lot avec R CMD BATCH :</w:t>
+      </w:r>
+      <w:r>
+        <w:rPr>
+          <w:lang w:val="fr-FR"/>
+        </w:rPr>
+        <w:br/>
+        <w:t xml:space="preserve">   R CMD BATCH </w:t>
+      </w:r>
+      <w:proofErr w:type="spellStart"/>
+      <w:r>
+        <w:rPr>
+          <w:lang w:val="fr-FR"/>
+        </w:rPr>
+        <w:t>mon_script.R</w:t>
+      </w:r>
+      <w:proofErr w:type="spellEnd"/>
+      <w:r>
+        <w:rPr>
+          <w:lang w:val="fr-FR"/>
+        </w:rPr>
+        <w:t xml:space="preserve"> mon_script.log</w:t>
+      </w:r>
+      <w:r>
+        <w:rPr>
+          <w:lang w:val="fr-FR"/>
+        </w:rPr>
+        <w:br/>
+        <w:t>- Le fichier 'mon_script.log' contient les sorties du script.</w:t>
+      </w:r>
+      <w:r>
+        <w:rPr>
+          <w:lang w:val="fr-FR"/>
+        </w:rPr>
+        <w:br/>
+        <w:t>- Les résultats (.</w:t>
+      </w:r>
+      <w:proofErr w:type="spellStart"/>
+      <w:r>
+        <w:rPr>
+          <w:lang w:val="fr-FR"/>
+        </w:rPr>
+        <w:t>RData</w:t>
+      </w:r>
+      <w:proofErr w:type="spellEnd"/>
+      <w:r>
+        <w:rPr>
+          <w:lang w:val="fr-FR"/>
+        </w:rPr>
+        <w:t>, graphiques) sont générés dans le même dossier.</w:t>
+      </w:r>
+    </w:p>
+    <w:p>
+      <w:pPr>
+        <w:pStyle w:val="Titre2"/>
+        <w:rPr>
+          <w:lang w:val="fr-FR"/>
+        </w:rPr>
+      </w:pPr>
+      <w:r>
+        <w:rPr>
+          <w:lang w:val="fr-FR"/>
+        </w:rPr>
+        <w:lastRenderedPageBreak/>
+        <w:t xml:space="preserve">6. Garder la session active avec </w:t>
+      </w:r>
+      <w:proofErr w:type="spellStart"/>
+      <w:r>
+        <w:rPr>
+          <w:lang w:val="fr-FR"/>
+        </w:rPr>
+        <w:t>screen</w:t>
+      </w:r>
+      <w:proofErr w:type="spellEnd"/>
+      <w:r>
+        <w:rPr>
+          <w:lang w:val="fr-FR"/>
+        </w:rPr>
+        <w:t xml:space="preserve"> ou </w:t>
+      </w:r>
+      <w:proofErr w:type="spellStart"/>
+      <w:r>
+        <w:rPr>
+          <w:lang w:val="fr-FR"/>
+        </w:rPr>
+        <w:t>tmux</w:t>
+      </w:r>
+      <w:proofErr w:type="spellEnd"/>
+    </w:p>
+    <w:p>
+      <w:pPr>
+        <w:rPr>
+          <w:lang w:val="fr-FR"/>
+        </w:rPr>
+      </w:pPr>
+      <w:r>
+        <w:rPr>
+          <w:lang w:val="fr-FR"/>
+        </w:rPr>
+        <w:t>1. Lancez une session détachée :</w:t>
+      </w:r>
+      <w:r>
+        <w:rPr>
+          <w:lang w:val="fr-FR"/>
+        </w:rPr>
+        <w:br/>
+        <w:t xml:space="preserve">   </w:t>
+      </w:r>
+      <w:proofErr w:type="spellStart"/>
+      <w:r>
+        <w:rPr>
+          <w:lang w:val="fr-FR"/>
+        </w:rPr>
+        <w:t>screen</w:t>
+      </w:r>
+      <w:proofErr w:type="spellEnd"/>
+      <w:r>
+        <w:rPr>
+          <w:lang w:val="fr-FR"/>
+        </w:rPr>
+        <w:t xml:space="preserve">      # ou </w:t>
+      </w:r>
+      <w:proofErr w:type="spellStart"/>
+      <w:r>
+        <w:rPr>
+          <w:lang w:val="fr-FR"/>
+        </w:rPr>
+        <w:t>tmux</w:t>
+      </w:r>
+      <w:proofErr w:type="spellEnd"/>
+      <w:r>
+        <w:rPr>
+          <w:lang w:val="fr-FR"/>
+        </w:rPr>
+        <w:br/>
+        <w:t>2. Exécutez votre script :</w:t>
+      </w:r>
+      <w:r>
+        <w:rPr>
+          <w:lang w:val="fr-FR"/>
+        </w:rPr>
+        <w:br/>
+        <w:t xml:space="preserve">   </w:t>
+      </w:r>
+      <w:proofErr w:type="spellStart"/>
+      <w:r>
+        <w:rPr>
+          <w:lang w:val="fr-FR"/>
+        </w:rPr>
+        <w:t>Rscript</w:t>
+      </w:r>
+      <w:proofErr w:type="spellEnd"/>
+      <w:r>
+        <w:rPr>
+          <w:lang w:val="fr-FR"/>
+        </w:rPr>
+        <w:t xml:space="preserve"> </w:t>
+      </w:r>
+      <w:proofErr w:type="spellStart"/>
+      <w:r>
+        <w:rPr>
+          <w:lang w:val="fr-FR"/>
+        </w:rPr>
+        <w:t>mon_script_long.R</w:t>
+      </w:r>
+      <w:proofErr w:type="spellEnd"/>
+      <w:r>
+        <w:rPr>
+          <w:lang w:val="fr-FR"/>
+        </w:rPr>
+        <w:br/>
+        <w:t>3. Pour détacher sans interrompre :</w:t>
+      </w:r>
+      <w:r>
+        <w:rPr>
+          <w:lang w:val="fr-FR"/>
+        </w:rPr>
+        <w:br/>
+        <w:t xml:space="preserve">   - </w:t>
+      </w:r>
+      <w:proofErr w:type="spellStart"/>
+      <w:r>
+        <w:rPr>
+          <w:lang w:val="fr-FR"/>
+        </w:rPr>
+        <w:t>screen</w:t>
+      </w:r>
+      <w:proofErr w:type="spellEnd"/>
+      <w:r>
+        <w:rPr>
+          <w:lang w:val="fr-FR"/>
+        </w:rPr>
+        <w:t xml:space="preserve"> : Ctrl-A puis D</w:t>
+      </w:r>
+      <w:r>
+        <w:rPr>
+          <w:lang w:val="fr-FR"/>
+        </w:rPr>
+        <w:br/>
+        <w:t xml:space="preserve">   - </w:t>
+      </w:r>
+      <w:proofErr w:type="spellStart"/>
+      <w:r>
+        <w:rPr>
+          <w:lang w:val="fr-FR"/>
+        </w:rPr>
+        <w:t>tmux</w:t>
+      </w:r>
+      <w:proofErr w:type="spellEnd"/>
+      <w:r>
+        <w:rPr>
+          <w:lang w:val="fr-FR"/>
+        </w:rPr>
+        <w:t xml:space="preserve"> : Ctrl-B puis D</w:t>
+      </w:r>
+      <w:r>
+        <w:rPr>
+          <w:lang w:val="fr-FR"/>
+        </w:rPr>
+        <w:br/>
+        <w:t xml:space="preserve">4. Pour </w:t>
+      </w:r>
+      <w:proofErr w:type="spellStart"/>
+      <w:r>
+        <w:rPr>
+          <w:lang w:val="fr-FR"/>
+        </w:rPr>
+        <w:t>réattacher</w:t>
+      </w:r>
+      <w:proofErr w:type="spellEnd"/>
+      <w:r>
+        <w:rPr>
+          <w:lang w:val="fr-FR"/>
+        </w:rPr>
+        <w:t xml:space="preserve"> :</w:t>
+      </w:r>
+      <w:r>
+        <w:rPr>
+          <w:lang w:val="fr-FR"/>
+        </w:rPr>
+        <w:br/>
+        <w:t xml:space="preserve">   - </w:t>
+      </w:r>
+      <w:proofErr w:type="spellStart"/>
+      <w:r>
+        <w:rPr>
+          <w:lang w:val="fr-FR"/>
+        </w:rPr>
+        <w:t>screen</w:t>
+      </w:r>
+      <w:proofErr w:type="spellEnd"/>
+      <w:r>
+        <w:rPr>
+          <w:lang w:val="fr-FR"/>
+        </w:rPr>
+        <w:t xml:space="preserve"> -r</w:t>
+      </w:r>
+      <w:r>
+        <w:rPr>
+          <w:lang w:val="fr-FR"/>
+        </w:rPr>
+        <w:br/>
+        <w:t xml:space="preserve">   - </w:t>
+      </w:r>
+      <w:proofErr w:type="spellStart"/>
+      <w:r>
+        <w:rPr>
+          <w:lang w:val="fr-FR"/>
+        </w:rPr>
+        <w:t>tmux</w:t>
+      </w:r>
+      <w:proofErr w:type="spellEnd"/>
+      <w:r>
+        <w:rPr>
+          <w:lang w:val="fr-FR"/>
+        </w:rPr>
+        <w:t xml:space="preserve"> </w:t>
+      </w:r>
+      <w:proofErr w:type="spellStart"/>
+      <w:r>
+        <w:rPr>
+          <w:lang w:val="fr-FR"/>
+        </w:rPr>
+        <w:t>attach</w:t>
+      </w:r>
+      <w:proofErr w:type="spellEnd"/>
+    </w:p>
+    <w:p>
+      <w:pPr>
+        <w:pStyle w:val="Titre2"/>
+        <w:rPr>
+          <w:lang w:val="fr-FR"/>
+        </w:rPr>
+      </w:pPr>
+      <w:r>
+        <w:rPr>
+          <w:lang w:val="fr-FR"/>
+        </w:rPr>
+        <w:t>7. Transfert de fichiers entre machines</w:t>
+      </w:r>
+    </w:p>
+    <w:p>
+      <w:pPr>
+        <w:rPr>
+          <w:lang w:val="fr-FR"/>
+        </w:rPr>
+      </w:pPr>
+      <w:r>
+        <w:rPr>
+          <w:lang w:val="fr-FR"/>
+        </w:rPr>
+        <w:t>7.1 Copier un fichier vers la machine distante :</w:t>
+      </w:r>
+      <w:r>
+        <w:rPr>
+          <w:lang w:val="fr-FR"/>
+        </w:rPr>
+        <w:br/>
+        <w:t xml:space="preserve">   </w:t>
+      </w:r>
+      <w:proofErr w:type="spellStart"/>
+      <w:r>
+        <w:rPr>
+          <w:lang w:val="fr-FR"/>
+        </w:rPr>
+        <w:t>scp</w:t>
+      </w:r>
+      <w:proofErr w:type="spellEnd"/>
+      <w:r>
+        <w:rPr>
+          <w:lang w:val="fr-FR"/>
+        </w:rPr>
+        <w:t xml:space="preserve"> chemin/local/</w:t>
+      </w:r>
+      <w:proofErr w:type="spellStart"/>
+      <w:r>
+        <w:rPr>
+          <w:lang w:val="fr-FR"/>
+        </w:rPr>
+        <w:t>nom_fichier.R</w:t>
+      </w:r>
+      <w:proofErr w:type="spellEnd"/>
+      <w:r>
+        <w:rPr>
+          <w:lang w:val="fr-FR"/>
+        </w:rPr>
+        <w:t xml:space="preserve"> utilisateur@machine2:~/</w:t>
+      </w:r>
+      <w:proofErr w:type="spellStart"/>
+      <w:r>
+        <w:rPr>
+          <w:lang w:val="fr-FR"/>
+        </w:rPr>
+        <w:t>mon_dossier</w:t>
+      </w:r>
+      <w:proofErr w:type="spellEnd"/>
+      <w:r>
+        <w:rPr>
+          <w:lang w:val="fr-FR"/>
+        </w:rPr>
+        <w:t>/</w:t>
+      </w:r>
+      <w:r>
+        <w:rPr>
+          <w:lang w:val="fr-FR"/>
+        </w:rPr>
+        <w:br/>
+      </w:r>
+      <w:r>
+        <w:rPr>
+          <w:lang w:val="fr-FR"/>
+        </w:rPr>
+        <w:br/>
+        <w:t xml:space="preserve">7.2 Synchroniser un dossier entier avec </w:t>
+      </w:r>
+      <w:proofErr w:type="spellStart"/>
+      <w:r>
+        <w:rPr>
+          <w:lang w:val="fr-FR"/>
+        </w:rPr>
+        <w:t>rsync</w:t>
+      </w:r>
+      <w:proofErr w:type="spellEnd"/>
+      <w:r>
+        <w:rPr>
+          <w:lang w:val="fr-FR"/>
+        </w:rPr>
+        <w:t xml:space="preserve"> :</w:t>
+      </w:r>
+      <w:r>
+        <w:rPr>
+          <w:lang w:val="fr-FR"/>
+        </w:rPr>
+        <w:br/>
+        <w:t xml:space="preserve">   </w:t>
+      </w:r>
+      <w:proofErr w:type="spellStart"/>
+      <w:r>
+        <w:rPr>
+          <w:lang w:val="fr-FR"/>
+        </w:rPr>
+        <w:t>rsync</w:t>
+      </w:r>
+      <w:proofErr w:type="spellEnd"/>
+      <w:r>
+        <w:rPr>
+          <w:lang w:val="fr-FR"/>
+        </w:rPr>
+        <w:t xml:space="preserve"> -</w:t>
+      </w:r>
+      <w:proofErr w:type="spellStart"/>
+      <w:r>
+        <w:rPr>
+          <w:lang w:val="fr-FR"/>
+        </w:rPr>
+        <w:t>avz</w:t>
+      </w:r>
+      <w:proofErr w:type="spellEnd"/>
+      <w:r>
+        <w:rPr>
+          <w:lang w:val="fr-FR"/>
+        </w:rPr>
+        <w:t xml:space="preserve"> utilisateur@machine2:~/</w:t>
+      </w:r>
+      <w:proofErr w:type="spellStart"/>
+      <w:r>
+        <w:rPr>
+          <w:lang w:val="fr-FR"/>
+        </w:rPr>
+        <w:t>mon_dossier</w:t>
+      </w:r>
+      <w:proofErr w:type="spellEnd"/>
+      <w:r>
+        <w:rPr>
+          <w:lang w:val="fr-FR"/>
+        </w:rPr>
+        <w:t>/ ~/</w:t>
+      </w:r>
+      <w:proofErr w:type="spellStart"/>
+      <w:r>
+        <w:rPr>
+          <w:lang w:val="fr-FR"/>
+        </w:rPr>
+        <w:t>mon_dossier_local</w:t>
+      </w:r>
+      <w:proofErr w:type="spellEnd"/>
+      <w:r>
+        <w:rPr>
+          <w:lang w:val="fr-FR"/>
+        </w:rPr>
+        <w:t>/</w:t>
+      </w:r>
+    </w:p>
+    <w:p>
+      <w:pPr>
+        <w:rPr>
+          <w:lang w:val="fr-FR"/>
+        </w:rPr>
       </w:pPr>
     </w:p>
     <w:p>
-      <w:r>
-        <w:t xml:space="preserve"> - </w:t>
-      </w:r>
-      <w:proofErr w:type="spellStart"/>
-      <w:r>
-        <w:t>Genrer</w:t>
-      </w:r>
-      <w:proofErr w:type="spellEnd"/>
-      <w:r>
-        <w:t xml:space="preserve"> une </w:t>
-      </w:r>
-      <w:proofErr w:type="spellStart"/>
-      <w:r>
-        <w:t>cle</w:t>
-      </w:r>
-      <w:proofErr w:type="spellEnd"/>
-      <w:r>
-        <w:t xml:space="preserve"> </w:t>
-      </w:r>
-      <w:proofErr w:type="spellStart"/>
-      <w:r>
-        <w:t>ssh</w:t>
-      </w:r>
-      <w:proofErr w:type="spellEnd"/>
-      <w:r>
-        <w:t xml:space="preserve"> sans mot de place et sans emplacement : </w:t>
-      </w:r>
-      <w:proofErr w:type="spellStart"/>
-      <w:r>
-        <w:t>ssh-keygen</w:t>
-      </w:r>
-      <w:proofErr w:type="spellEnd"/>
-      <w:r>
-        <w:t xml:space="preserve"> –t </w:t>
-      </w:r>
-      <w:proofErr w:type="spellStart"/>
-      <w:r>
-        <w:t>rsa</w:t>
-      </w:r>
-      <w:proofErr w:type="spellEnd"/>
+      <w:pPr>
+        <w:rPr>
+          <w:lang w:val="fr-FR"/>
+        </w:rPr>
+      </w:pPr>
     </w:p>
-    <w:p>
-      <w:r>
-        <w:t xml:space="preserve">- Créer un agent </w:t>
-      </w:r>
-      <w:proofErr w:type="spellStart"/>
-      <w:r>
-        <w:t>ssh</w:t>
-      </w:r>
-      <w:proofErr w:type="spellEnd"/>
-      <w:r>
-        <w:t xml:space="preserve"> avec </w:t>
-      </w:r>
-      <w:proofErr w:type="spellStart"/>
-      <w:r>
-        <w:t>eval</w:t>
-      </w:r>
-      <w:proofErr w:type="spellEnd"/>
-      <w:r>
-        <w:t xml:space="preserve"> "$(</w:t>
-      </w:r>
-      <w:proofErr w:type="spellStart"/>
-      <w:r>
-        <w:t>ssh</w:t>
-      </w:r>
-      <w:proofErr w:type="spellEnd"/>
-      <w:r>
-        <w:t>-agent -s)"</w:t>
-      </w:r>
-    </w:p>
-    <w:p>
-      <w:r>
-        <w:t xml:space="preserve">- Ajouter la clé à l’agent : </w:t>
-      </w:r>
-      <w:proofErr w:type="spellStart"/>
-      <w:r>
-        <w:t>ssh-add</w:t>
-      </w:r>
-      <w:proofErr w:type="spellEnd"/>
-      <w:r>
-        <w:t xml:space="preserve"> ~/.</w:t>
-      </w:r>
-      <w:proofErr w:type="spellStart"/>
-      <w:r>
-        <w:t>ssh</w:t>
-      </w:r>
-      <w:proofErr w:type="spellEnd"/>
-      <w:r>
-        <w:t>/</w:t>
-      </w:r>
-      <w:proofErr w:type="spellStart"/>
-      <w:r>
-        <w:t>i</w:t>
-      </w:r>
-      <w:bookmarkStart w:id="0" w:name="_GoBack"/>
-      <w:bookmarkEnd w:id="0"/>
-      <w:r>
-        <w:t>d_rsa</w:t>
-      </w:r>
-      <w:proofErr w:type="spellEnd"/>
-    </w:p>
-    <w:p>
-      <w:r>
-        <w:t xml:space="preserve"> - Pour </w:t>
-      </w:r>
-      <w:proofErr w:type="spellStart"/>
-      <w:r>
-        <w:t>verifier</w:t>
-      </w:r>
-      <w:proofErr w:type="spellEnd"/>
-      <w:r>
-        <w:t xml:space="preserve"> si la clé a bien été ajouté : </w:t>
-      </w:r>
-      <w:proofErr w:type="spellStart"/>
-      <w:r>
-        <w:t>ssh-add</w:t>
-      </w:r>
-      <w:proofErr w:type="spellEnd"/>
-      <w:r>
-        <w:t xml:space="preserve"> –l</w:t>
-      </w:r>
-    </w:p>
-    <w:p>
-      <w:r>
-        <w:t xml:space="preserve">- Copier la clé sur l’autre machine (par machine 1 toujours) : </w:t>
-      </w:r>
-      <w:proofErr w:type="spellStart"/>
-      <w:r>
-        <w:t>ssh</w:t>
-      </w:r>
-      <w:proofErr w:type="spellEnd"/>
-      <w:r>
-        <w:t>-copy-id user@machine2</w:t>
-      </w:r>
-      <w:r>
-        <w:t xml:space="preserve"> (Faut remplacer par le nom d’utilisateur et le nom de la machine)</w:t>
-      </w:r>
-    </w:p>
-    <w:p>
-      <w:r>
-        <w:t xml:space="preserve">- </w:t>
-      </w:r>
-      <w:proofErr w:type="gramStart"/>
-      <w:r>
-        <w:t>Ca</w:t>
-      </w:r>
-      <w:proofErr w:type="gramEnd"/>
-      <w:r>
-        <w:t xml:space="preserve"> demande le mot de passe de machine 2 et on met</w:t>
-      </w:r>
-    </w:p>
-    <w:p>
-      <w:r>
-        <w:t xml:space="preserve">- Tout valider avec </w:t>
-      </w:r>
-      <w:proofErr w:type="spellStart"/>
-      <w:r>
-        <w:t>yes</w:t>
-      </w:r>
-      <w:proofErr w:type="spellEnd"/>
-      <w:r>
-        <w:t xml:space="preserve"> </w:t>
-      </w:r>
-    </w:p>
-    <w:p>
-      <w:r>
-        <w:t xml:space="preserve">- Se connecter à l’autre machine : </w:t>
-      </w:r>
-      <w:proofErr w:type="spellStart"/>
-      <w:r>
-        <w:t>ssh</w:t>
-      </w:r>
-      <w:proofErr w:type="spellEnd"/>
-      <w:r>
-        <w:t xml:space="preserve"> nomutil2@nommachine2</w:t>
-      </w:r>
-    </w:p>
-    <w:p>
-      <w:r>
-        <w:t xml:space="preserve">- </w:t>
-      </w:r>
-      <w:proofErr w:type="gramStart"/>
-      <w:r>
-        <w:t>Ca</w:t>
-      </w:r>
-      <w:proofErr w:type="gramEnd"/>
-      <w:r>
-        <w:t xml:space="preserve"> demande le mot de passe de machine 2 et on met</w:t>
-      </w:r>
-      <w:r>
-        <w:t xml:space="preserve"> </w:t>
-      </w:r>
-    </w:p>
-    <w:p>
-      <w:r>
-        <w:t xml:space="preserve"> </w:t>
-      </w:r>
-    </w:p>
-    <w:p/>
-    <w:p/>
-    <w:p/>
-    <w:p/>
-    <w:p/>
     <w:sectPr>
       <w:pgSz w:w="12240" w:h="15840"/>
-      <w:pgMar w:top="1417" w:right="1417" w:bottom="1417" w:left="1417" w:header="708" w:footer="708" w:gutter="0"/>
-      <w:cols w:space="708"/>
+      <w:pgMar w:top="1440" w:right="1800" w:bottom="1440" w:left="1800" w:header="720" w:footer="720" w:gutter="0"/>
+      <w:cols w:space="720"/>
       <w:docGrid w:linePitch="360"/>
     </w:sectPr>
   </w:body>
@@ -719,9 +1391,59 @@
   <w:style w:type="paragraph" w:default="1" w:styleId="Normal">
     <w:name w:val="Normal"/>
     <w:qFormat/>
-    <w:rsid w:val="000B4EA5"/>
+    <w:rsid w:val="00404AE5"/>
+    <w:pPr>
+      <w:spacing w:after="200" w:line="276" w:lineRule="auto"/>
+    </w:pPr>
     <w:rPr>
-      <w:lang w:val="fr-FR"/>
+      <w:rFonts w:eastAsiaTheme="minorEastAsia"/>
+    </w:rPr>
+  </w:style>
+  <w:style w:type="paragraph" w:styleId="Titre1">
+    <w:name w:val="heading 1"/>
+    <w:basedOn w:val="Normal"/>
+    <w:next w:val="Normal"/>
+    <w:link w:val="Titre1Car"/>
+    <w:uiPriority w:val="9"/>
+    <w:qFormat/>
+    <w:rsid w:val="00404AE5"/>
+    <w:pPr>
+      <w:keepNext/>
+      <w:keepLines/>
+      <w:spacing w:before="480" w:after="0"/>
+      <w:outlineLvl w:val="0"/>
+    </w:pPr>
+    <w:rPr>
+      <w:rFonts w:asciiTheme="majorHAnsi" w:eastAsiaTheme="majorEastAsia" w:hAnsiTheme="majorHAnsi" w:cstheme="majorBidi"/>
+      <w:b/>
+      <w:bCs/>
+      <w:color w:val="2E74B5" w:themeColor="accent1" w:themeShade="BF"/>
+      <w:sz w:val="28"/>
+      <w:szCs w:val="28"/>
+    </w:rPr>
+  </w:style>
+  <w:style w:type="paragraph" w:styleId="Titre2">
+    <w:name w:val="heading 2"/>
+    <w:basedOn w:val="Normal"/>
+    <w:next w:val="Normal"/>
+    <w:link w:val="Titre2Car"/>
+    <w:uiPriority w:val="9"/>
+    <w:unhideWhenUsed/>
+    <w:qFormat/>
+    <w:rsid w:val="00404AE5"/>
+    <w:pPr>
+      <w:keepNext/>
+      <w:keepLines/>
+      <w:spacing w:before="200" w:after="0"/>
+      <w:outlineLvl w:val="1"/>
+    </w:pPr>
+    <w:rPr>
+      <w:rFonts w:asciiTheme="majorHAnsi" w:eastAsiaTheme="majorEastAsia" w:hAnsiTheme="majorHAnsi" w:cstheme="majorBidi"/>
+      <w:b/>
+      <w:bCs/>
+      <w:color w:val="5B9BD5" w:themeColor="accent1"/>
+      <w:sz w:val="26"/>
+      <w:szCs w:val="26"/>
     </w:rPr>
   </w:style>
   <w:style w:type="character" w:default="1" w:styleId="Policepardfaut">
@@ -760,6 +1482,36 @@
     <w:rPr>
       <w:b/>
       <w:bCs/>
+    </w:rPr>
+  </w:style>
+  <w:style w:type="character" w:customStyle="1" w:styleId="Titre1Car">
+    <w:name w:val="Titre 1 Car"/>
+    <w:basedOn w:val="Policepardfaut"/>
+    <w:link w:val="Titre1"/>
+    <w:uiPriority w:val="9"/>
+    <w:rsid w:val="00404AE5"/>
+    <w:rPr>
+      <w:rFonts w:asciiTheme="majorHAnsi" w:eastAsiaTheme="majorEastAsia" w:hAnsiTheme="majorHAnsi" w:cstheme="majorBidi"/>
+      <w:b/>
+      <w:bCs/>
+      <w:color w:val="2E74B5" w:themeColor="accent1" w:themeShade="BF"/>
+      <w:sz w:val="28"/>
+      <w:szCs w:val="28"/>
+    </w:rPr>
+  </w:style>
+  <w:style w:type="character" w:customStyle="1" w:styleId="Titre2Car">
+    <w:name w:val="Titre 2 Car"/>
+    <w:basedOn w:val="Policepardfaut"/>
+    <w:link w:val="Titre2"/>
+    <w:uiPriority w:val="9"/>
+    <w:rsid w:val="00404AE5"/>
+    <w:rPr>
+      <w:rFonts w:asciiTheme="majorHAnsi" w:eastAsiaTheme="majorEastAsia" w:hAnsiTheme="majorHAnsi" w:cstheme="majorBidi"/>
+      <w:b/>
+      <w:bCs/>
+      <w:color w:val="5B9BD5" w:themeColor="accent1"/>
+      <w:sz w:val="26"/>
+      <w:szCs w:val="26"/>
     </w:rPr>
   </w:style>
 </w:styles>

</xml_diff>